<commit_message>
Added Structure ready for Support moves to be added and added a function to fetch the base damage range for the move type.
</commit_message>
<xml_diff>
--- a/System/System Program info.docx
+++ b/System/System Program info.docx
@@ -256,6 +256,34 @@
         </w:rPr>
       </w:pPr>
       <w:r>
+        <w:t xml:space="preserve">Followed by a 1 or 0, 1 is </w:t>
+      </w:r>
+      <w:r>
+        <w:t>targeting</w:t>
+      </w:r>
+      <w:r>
+        <w:t xml:space="preserve"> all, 0 is a</w:t>
+      </w:r>
+      <w:r>
+        <w:t xml:space="preserve"> single</w:t>
+      </w:r>
+      <w:r>
+        <w:t xml:space="preserve"> target</w:t>
+      </w:r>
+      <w:r>
+        <w:rPr>
+          <w:sz w:val="24"/>
+        </w:rPr>
+        <w:t>,</w:t>
+      </w:r>
+    </w:p>
+    <w:p>
+      <w:pPr>
+        <w:rPr>
+          <w:sz w:val="24"/>
+        </w:rPr>
+      </w:pPr>
+      <w:r>
         <w:rPr>
           <w:sz w:val="24"/>
         </w:rPr>
@@ -264,7 +292,18 @@
     </w:p>
     <w:p>
       <w:r>
-        <w:t>STU is an attack that stuns, followed by the number of turns to stun</w:t>
+        <w:t>STU is an attack that stuns,</w:t>
+      </w:r>
+      <w:r>
+        <w:t xml:space="preserve"> </w:t>
+      </w:r>
+      <w:bookmarkStart w:id="0" w:name="_GoBack"/>
+      <w:bookmarkEnd w:id="0"/>
+      <w:r>
+        <w:t>followed</w:t>
+      </w:r>
+      <w:r>
+        <w:t xml:space="preserve"> by the number of turns to stun</w:t>
       </w:r>
     </w:p>
     <w:p>
@@ -283,13 +322,10 @@
         <w:t xml:space="preserve"> </w:t>
       </w:r>
       <w:r>
-        <w:t>Followed by a 1 or 0, 1 is healing all, 0 is a target</w:t>
-      </w:r>
-      <w:r>
-        <w:rPr>
-          <w:sz w:val="24"/>
-        </w:rPr>
-        <w:t>, f</w:t>
+        <w:rPr>
+          <w:sz w:val="24"/>
+        </w:rPr>
+        <w:t>f</w:t>
       </w:r>
       <w:r>
         <w:t xml:space="preserve">ollowed by how much to heal as a percentage and a </w:t>
@@ -336,6 +372,7 @@
         <w:rPr>
           <w:sz w:val="24"/>
         </w:rPr>
+        <w:lastRenderedPageBreak/>
         <w:t>FLI is flight, making the character immune to ground attacks</w:t>
       </w:r>
     </w:p>
@@ -608,12 +645,7 @@
         <w:t xml:space="preserve"> attack</w:t>
       </w:r>
       <w:r>
-        <w:t xml:space="preserve"> - 6</w:t>
-      </w:r>
-      <w:bookmarkStart w:id="0" w:name="_GoBack"/>
-      <w:bookmarkEnd w:id="0"/>
-      <w:r>
-        <w:t xml:space="preserve"> </w:t>
+        <w:t xml:space="preserve"> - 6 </w:t>
       </w:r>
     </w:p>
     <w:p/>

</xml_diff>